<commit_message>
Added new diagram to conception
</commit_message>
<xml_diff>
--- a/Conception/Conception.docx
+++ b/Conception/Conception.docx
@@ -4,18 +4,17 @@
   <w:body>
     <w:sdt>
       <w:sdtPr>
+        <w:rPr>
+          <w:rFonts w:eastAsiaTheme="minorHAnsi"/>
+          <w:lang w:eastAsia="en-US"/>
+        </w:rPr>
         <w:id w:val="198677748"/>
         <w:docPartObj>
           <w:docPartGallery w:val="Cover Pages"/>
           <w:docPartUnique/>
         </w:docPartObj>
       </w:sdtPr>
-      <w:sdtEndPr>
-        <w:rPr>
-          <w:rFonts w:eastAsiaTheme="minorHAnsi"/>
-          <w:lang w:eastAsia="en-US"/>
-        </w:rPr>
-      </w:sdtEndPr>
+      <w:sdtEndPr/>
       <w:sdtContent>
         <w:p>
           <w:pPr>
@@ -154,6 +153,7 @@
                                       <w:calendar w:val="gregorian"/>
                                     </w:date>
                                   </w:sdtPr>
+                                  <w:sdtEndPr/>
                                   <w:sdtContent>
                                     <w:p>
                                       <w:pPr>
@@ -3466,6 +3466,7 @@
                                 <w:calendar w:val="gregorian"/>
                               </w:date>
                             </w:sdtPr>
+                            <w:sdtEndPr/>
                             <w:sdtContent>
                               <w:p>
                                 <w:pPr>
@@ -3675,6 +3676,7 @@
                                     <w:color w:val="5B9BD5" w:themeColor="accent1"/>
                                     <w:sz w:val="26"/>
                                     <w:szCs w:val="26"/>
+                                    <w:lang w:val="en-US"/>
                                   </w:rPr>
                                 </w:pPr>
                                 <w:sdt>
@@ -3683,6 +3685,7 @@
                                       <w:color w:val="5B9BD5" w:themeColor="accent1"/>
                                       <w:sz w:val="26"/>
                                       <w:szCs w:val="26"/>
+                                      <w:lang w:val="en-US"/>
                                     </w:rPr>
                                     <w:alias w:val="Auteur"/>
                                     <w:tag w:val=""/>
@@ -3690,61 +3693,17 @@
                                     <w:dataBinding w:prefixMappings="xmlns:ns0='http://purl.org/dc/elements/1.1/' xmlns:ns1='http://schemas.openxmlformats.org/package/2006/metadata/core-properties' " w:xpath="/ns1:coreProperties[1]/ns0:creator[1]" w:storeItemID="{6C3C8BC8-F283-45AE-878A-BAB7291924A1}"/>
                                     <w:text/>
                                   </w:sdtPr>
+                                  <w:sdtEndPr/>
                                   <w:sdtContent>
                                     <w:r>
                                       <w:rPr>
                                         <w:color w:val="5B9BD5" w:themeColor="accent1"/>
                                         <w:sz w:val="26"/>
                                         <w:szCs w:val="26"/>
+                                        <w:lang w:val="en-US"/>
                                       </w:rPr>
-                                      <w:t xml:space="preserve">Fernand Veyrier, Quentin </w:t>
+                                      <w:t>Fernand Veyrier, Quentin Gasparotto, Victor Gouet, Adrien Wery, Nicolas Constanty</w:t>
                                     </w:r>
-                                    <w:proofErr w:type="spellStart"/>
-                                    <w:r>
-                                      <w:rPr>
-                                        <w:color w:val="5B9BD5" w:themeColor="accent1"/>
-                                        <w:sz w:val="26"/>
-                                        <w:szCs w:val="26"/>
-                                      </w:rPr>
-                                      <w:t>Gasparotto</w:t>
-                                    </w:r>
-                                    <w:proofErr w:type="spellEnd"/>
-                                    <w:r>
-                                      <w:rPr>
-                                        <w:color w:val="5B9BD5" w:themeColor="accent1"/>
-                                        <w:sz w:val="26"/>
-                                        <w:szCs w:val="26"/>
-                                      </w:rPr>
-                                      <w:t xml:space="preserve">, Victor Gouet, Adrien </w:t>
-                                    </w:r>
-                                    <w:proofErr w:type="spellStart"/>
-                                    <w:r>
-                                      <w:rPr>
-                                        <w:color w:val="5B9BD5" w:themeColor="accent1"/>
-                                        <w:sz w:val="26"/>
-                                        <w:szCs w:val="26"/>
-                                      </w:rPr>
-                                      <w:t>Wery</w:t>
-                                    </w:r>
-                                    <w:proofErr w:type="spellEnd"/>
-                                    <w:r>
-                                      <w:rPr>
-                                        <w:color w:val="5B9BD5" w:themeColor="accent1"/>
-                                        <w:sz w:val="26"/>
-                                        <w:szCs w:val="26"/>
-                                      </w:rPr>
-                                      <w:t xml:space="preserve">, Nicolas </w:t>
-                                    </w:r>
-                                    <w:proofErr w:type="spellStart"/>
-                                    <w:r>
-                                      <w:rPr>
-                                        <w:color w:val="5B9BD5" w:themeColor="accent1"/>
-                                        <w:sz w:val="26"/>
-                                        <w:szCs w:val="26"/>
-                                      </w:rPr>
-                                      <w:t>Constanty</w:t>
-                                    </w:r>
-                                    <w:proofErr w:type="spellEnd"/>
                                   </w:sdtContent>
                                 </w:sdt>
                               </w:p>
@@ -3755,6 +3714,7 @@
                                     <w:color w:val="595959" w:themeColor="text1" w:themeTint="A6"/>
                                     <w:sz w:val="20"/>
                                     <w:szCs w:val="20"/>
+                                    <w:lang w:val="en-US"/>
                                   </w:rPr>
                                 </w:pPr>
                                 <w:sdt>
@@ -3764,6 +3724,7 @@
                                       <w:color w:val="595959" w:themeColor="text1" w:themeTint="A6"/>
                                       <w:sz w:val="20"/>
                                       <w:szCs w:val="20"/>
+                                      <w:lang w:val="en-US"/>
                                     </w:rPr>
                                     <w:alias w:val="Société"/>
                                     <w:tag w:val=""/>
@@ -3771,6 +3732,7 @@
                                     <w:dataBinding w:prefixMappings="xmlns:ns0='http://schemas.openxmlformats.org/officeDocument/2006/extended-properties' " w:xpath="/ns0:Properties[1]/ns0:Company[1]" w:storeItemID="{6668398D-A668-4E3E-A5EB-62B293D839F1}"/>
                                     <w:text/>
                                   </w:sdtPr>
+                                  <w:sdtEndPr/>
                                   <w:sdtContent>
                                     <w:r>
                                       <w:rPr>
@@ -3778,6 +3740,7 @@
                                         <w:color w:val="595959" w:themeColor="text1" w:themeTint="A6"/>
                                         <w:sz w:val="20"/>
                                         <w:szCs w:val="20"/>
+                                        <w:lang w:val="en-US"/>
                                       </w:rPr>
                                       <w:t>Salty studio</w:t>
                                     </w:r>
@@ -3820,6 +3783,7 @@
                               <w:color w:val="5B9BD5" w:themeColor="accent1"/>
                               <w:sz w:val="26"/>
                               <w:szCs w:val="26"/>
+                              <w:lang w:val="en-US"/>
                             </w:rPr>
                           </w:pPr>
                           <w:sdt>
@@ -3828,6 +3792,7 @@
                                 <w:color w:val="5B9BD5" w:themeColor="accent1"/>
                                 <w:sz w:val="26"/>
                                 <w:szCs w:val="26"/>
+                                <w:lang w:val="en-US"/>
                               </w:rPr>
                               <w:alias w:val="Auteur"/>
                               <w:tag w:val=""/>
@@ -3835,61 +3800,17 @@
                               <w:dataBinding w:prefixMappings="xmlns:ns0='http://purl.org/dc/elements/1.1/' xmlns:ns1='http://schemas.openxmlformats.org/package/2006/metadata/core-properties' " w:xpath="/ns1:coreProperties[1]/ns0:creator[1]" w:storeItemID="{6C3C8BC8-F283-45AE-878A-BAB7291924A1}"/>
                               <w:text/>
                             </w:sdtPr>
+                            <w:sdtEndPr/>
                             <w:sdtContent>
                               <w:r>
                                 <w:rPr>
                                   <w:color w:val="5B9BD5" w:themeColor="accent1"/>
                                   <w:sz w:val="26"/>
                                   <w:szCs w:val="26"/>
+                                  <w:lang w:val="en-US"/>
                                 </w:rPr>
-                                <w:t xml:space="preserve">Fernand Veyrier, Quentin </w:t>
+                                <w:t>Fernand Veyrier, Quentin Gasparotto, Victor Gouet, Adrien Wery, Nicolas Constanty</w:t>
                               </w:r>
-                              <w:proofErr w:type="spellStart"/>
-                              <w:r>
-                                <w:rPr>
-                                  <w:color w:val="5B9BD5" w:themeColor="accent1"/>
-                                  <w:sz w:val="26"/>
-                                  <w:szCs w:val="26"/>
-                                </w:rPr>
-                                <w:t>Gasparotto</w:t>
-                              </w:r>
-                              <w:proofErr w:type="spellEnd"/>
-                              <w:r>
-                                <w:rPr>
-                                  <w:color w:val="5B9BD5" w:themeColor="accent1"/>
-                                  <w:sz w:val="26"/>
-                                  <w:szCs w:val="26"/>
-                                </w:rPr>
-                                <w:t xml:space="preserve">, Victor Gouet, Adrien </w:t>
-                              </w:r>
-                              <w:proofErr w:type="spellStart"/>
-                              <w:r>
-                                <w:rPr>
-                                  <w:color w:val="5B9BD5" w:themeColor="accent1"/>
-                                  <w:sz w:val="26"/>
-                                  <w:szCs w:val="26"/>
-                                </w:rPr>
-                                <w:t>Wery</w:t>
-                              </w:r>
-                              <w:proofErr w:type="spellEnd"/>
-                              <w:r>
-                                <w:rPr>
-                                  <w:color w:val="5B9BD5" w:themeColor="accent1"/>
-                                  <w:sz w:val="26"/>
-                                  <w:szCs w:val="26"/>
-                                </w:rPr>
-                                <w:t xml:space="preserve">, Nicolas </w:t>
-                              </w:r>
-                              <w:proofErr w:type="spellStart"/>
-                              <w:r>
-                                <w:rPr>
-                                  <w:color w:val="5B9BD5" w:themeColor="accent1"/>
-                                  <w:sz w:val="26"/>
-                                  <w:szCs w:val="26"/>
-                                </w:rPr>
-                                <w:t>Constanty</w:t>
-                              </w:r>
-                              <w:proofErr w:type="spellEnd"/>
                             </w:sdtContent>
                           </w:sdt>
                         </w:p>
@@ -3900,6 +3821,7 @@
                               <w:color w:val="595959" w:themeColor="text1" w:themeTint="A6"/>
                               <w:sz w:val="20"/>
                               <w:szCs w:val="20"/>
+                              <w:lang w:val="en-US"/>
                             </w:rPr>
                           </w:pPr>
                           <w:sdt>
@@ -3909,6 +3831,7 @@
                                 <w:color w:val="595959" w:themeColor="text1" w:themeTint="A6"/>
                                 <w:sz w:val="20"/>
                                 <w:szCs w:val="20"/>
+                                <w:lang w:val="en-US"/>
                               </w:rPr>
                               <w:alias w:val="Société"/>
                               <w:tag w:val=""/>
@@ -3916,6 +3839,7 @@
                               <w:dataBinding w:prefixMappings="xmlns:ns0='http://schemas.openxmlformats.org/officeDocument/2006/extended-properties' " w:xpath="/ns0:Properties[1]/ns0:Company[1]" w:storeItemID="{6668398D-A668-4E3E-A5EB-62B293D839F1}"/>
                               <w:text/>
                             </w:sdtPr>
+                            <w:sdtEndPr/>
                             <w:sdtContent>
                               <w:r>
                                 <w:rPr>
@@ -3923,6 +3847,7 @@
                                   <w:color w:val="595959" w:themeColor="text1" w:themeTint="A6"/>
                                   <w:sz w:val="20"/>
                                   <w:szCs w:val="20"/>
+                                  <w:lang w:val="en-US"/>
                                 </w:rPr>
                                 <w:t>Salty studio</w:t>
                               </w:r>
@@ -4032,6 +3957,7 @@
                                     <w:dataBinding w:prefixMappings="xmlns:ns0='http://purl.org/dc/elements/1.1/' xmlns:ns1='http://schemas.openxmlformats.org/package/2006/metadata/core-properties' " w:xpath="/ns1:coreProperties[1]/ns0:title[1]" w:storeItemID="{6C3C8BC8-F283-45AE-878A-BAB7291924A1}"/>
                                     <w:text/>
                                   </w:sdtPr>
+                                  <w:sdtEndPr/>
                                   <w:sdtContent>
                                     <w:r>
                                       <w:rPr>
@@ -4067,6 +3993,7 @@
                                     <w:dataBinding w:prefixMappings="xmlns:ns0='http://purl.org/dc/elements/1.1/' xmlns:ns1='http://schemas.openxmlformats.org/package/2006/metadata/core-properties' " w:xpath="/ns1:coreProperties[1]/ns0:subject[1]" w:storeItemID="{6C3C8BC8-F283-45AE-878A-BAB7291924A1}"/>
                                     <w:text/>
                                   </w:sdtPr>
+                                  <w:sdtEndPr/>
                                   <w:sdtContent>
                                     <w:r>
                                       <w:rPr>
@@ -4127,6 +4054,7 @@
                               <w:dataBinding w:prefixMappings="xmlns:ns0='http://purl.org/dc/elements/1.1/' xmlns:ns1='http://schemas.openxmlformats.org/package/2006/metadata/core-properties' " w:xpath="/ns1:coreProperties[1]/ns0:title[1]" w:storeItemID="{6C3C8BC8-F283-45AE-878A-BAB7291924A1}"/>
                               <w:text/>
                             </w:sdtPr>
+                            <w:sdtEndPr/>
                             <w:sdtContent>
                               <w:r>
                                 <w:rPr>
@@ -4162,6 +4090,7 @@
                               <w:dataBinding w:prefixMappings="xmlns:ns0='http://purl.org/dc/elements/1.1/' xmlns:ns1='http://schemas.openxmlformats.org/package/2006/metadata/core-properties' " w:xpath="/ns1:coreProperties[1]/ns0:subject[1]" w:storeItemID="{6C3C8BC8-F283-45AE-878A-BAB7291924A1}"/>
                               <w:text/>
                             </w:sdtPr>
+                            <w:sdtEndPr/>
                             <w:sdtContent>
                               <w:r>
                                 <w:rPr>
@@ -4268,6 +4197,13 @@
     </w:sdt>
     <w:sdt>
       <w:sdtPr>
+        <w:rPr>
+          <w:rFonts w:asciiTheme="minorHAnsi" w:eastAsiaTheme="minorHAnsi" w:hAnsiTheme="minorHAnsi" w:cstheme="minorBidi"/>
+          <w:color w:val="auto"/>
+          <w:sz w:val="22"/>
+          <w:szCs w:val="22"/>
+          <w:lang w:eastAsia="en-US"/>
+        </w:rPr>
         <w:id w:val="1303423596"/>
         <w:docPartObj>
           <w:docPartGallery w:val="Table of Contents"/>
@@ -4276,13 +4212,8 @@
       </w:sdtPr>
       <w:sdtEndPr>
         <w:rPr>
-          <w:rFonts w:asciiTheme="minorHAnsi" w:eastAsiaTheme="minorHAnsi" w:hAnsiTheme="minorHAnsi" w:cstheme="minorBidi"/>
           <w:b/>
           <w:bCs/>
-          <w:color w:val="auto"/>
-          <w:sz w:val="22"/>
-          <w:szCs w:val="22"/>
-          <w:lang w:eastAsia="en-US"/>
         </w:rPr>
       </w:sdtEndPr>
       <w:sdtContent>
@@ -4461,21 +4392,7 @@
                 <w:rStyle w:val="Lienhypertexte"/>
                 <w:noProof/>
               </w:rPr>
-              <w:t>Class D</w:t>
-            </w:r>
-            <w:r>
-              <w:rPr>
-                <w:rStyle w:val="Lienhypertexte"/>
-                <w:noProof/>
-              </w:rPr>
-              <w:t>i</w:t>
-            </w:r>
-            <w:r>
-              <w:rPr>
-                <w:rStyle w:val="Lienhypertexte"/>
-                <w:noProof/>
-              </w:rPr>
-              <w:t>agrams</w:t>
+              <w:t>Class Diagrams</w:t>
             </w:r>
             <w:r>
               <w:rPr>
@@ -5190,21 +5107,11 @@
         <w:pStyle w:val="Titre1"/>
       </w:pPr>
       <w:bookmarkStart w:id="1" w:name="_Toc467585994"/>
-      <w:proofErr w:type="spellStart"/>
       <w:r>
         <w:lastRenderedPageBreak/>
-        <w:t>Sequence</w:t>
-      </w:r>
-      <w:proofErr w:type="spellEnd"/>
-      <w:r>
-        <w:t xml:space="preserve"> </w:t>
-      </w:r>
-      <w:proofErr w:type="spellStart"/>
-      <w:r>
-        <w:t>Diagram</w:t>
+        <w:t>Sequence Diagram</w:t>
       </w:r>
       <w:bookmarkEnd w:id="1"/>
-      <w:proofErr w:type="spellEnd"/>
     </w:p>
     <w:p>
       <w:r>
@@ -5773,6 +5680,7 @@
       <w:r>
         <w:rPr>
           <w:noProof/>
+          <w:lang w:eastAsia="fr-FR"/>
         </w:rPr>
         <w:lastRenderedPageBreak/>
         <mc:AlternateContent>
@@ -5831,14 +5739,9 @@
                             </w:pPr>
                             <w:bookmarkStart w:id="2" w:name="_Toc467585995"/>
                             <w:r>
-                              <w:t xml:space="preserve">Class </w:t>
-                            </w:r>
-                            <w:proofErr w:type="spellStart"/>
-                            <w:r>
-                              <w:t>Diagrams</w:t>
+                              <w:t>Class Diagrams</w:t>
                             </w:r>
                             <w:bookmarkEnd w:id="2"/>
-                            <w:proofErr w:type="spellEnd"/>
                           </w:p>
                         </w:txbxContent>
                       </wps:txbx>
@@ -5994,8 +5897,6 @@
           </wp:inline>
         </w:drawing>
       </w:r>
-      <w:bookmarkStart w:id="4" w:name="_GoBack"/>
-      <w:bookmarkEnd w:id="4"/>
       <w:r>
         <w:rPr>
           <w:noProof/>
@@ -6004,9 +5905,9 @@
         <w:lastRenderedPageBreak/>
         <w:drawing>
           <wp:inline distT="0" distB="0" distL="0" distR="0">
-            <wp:extent cx="6443003" cy="6606808"/>
+            <wp:extent cx="6772589" cy="6939326"/>
             <wp:effectExtent l="0" t="0" r="0" b="0"/>
-            <wp:docPr id="64" name="Image 64" descr="G:\Epitech\rtype\Conception\PNG\Model__Classes__Monster__MonsterClassDiagram_24.png"/>
+            <wp:docPr id="64" name="Image 64"/>
             <wp:cNvGraphicFramePr>
               <a:graphicFrameLocks xmlns:a="http://schemas.openxmlformats.org/drawingml/2006/main" noChangeAspect="1"/>
             </wp:cNvGraphicFramePr>
@@ -6027,7 +5928,6 @@
                         </a:ext>
                       </a:extLst>
                     </a:blip>
-                    <a:srcRect/>
                     <a:stretch>
                       <a:fillRect/>
                     </a:stretch>
@@ -6035,7 +5935,7 @@
                   <pic:spPr bwMode="auto">
                     <a:xfrm>
                       <a:off x="0" y="0"/>
-                      <a:ext cx="6447624" cy="6611547"/>
+                      <a:ext cx="6774336" cy="6941116"/>
                     </a:xfrm>
                     <a:prstGeom prst="rect">
                       <a:avLst/>
@@ -6059,7 +5959,7 @@
         <w:lastRenderedPageBreak/>
         <w:drawing>
           <wp:inline distT="0" distB="0" distL="0" distR="0">
-            <wp:extent cx="8989255" cy="6006146"/>
+            <wp:extent cx="10076216" cy="6732396"/>
             <wp:effectExtent l="0" t="0" r="0" b="0"/>
             <wp:docPr id="63" name="Image 63" descr="G:\Epitech\rtype\Conception\PNG\Model1__ClassDiagram1_1.png"/>
             <wp:cNvGraphicFramePr>
@@ -6090,7 +5990,124 @@
                   <pic:spPr bwMode="auto">
                     <a:xfrm>
                       <a:off x="0" y="0"/>
-                      <a:ext cx="9004906" cy="6016603"/>
+                      <a:ext cx="10098101" cy="6747019"/>
+                    </a:xfrm>
+                    <a:prstGeom prst="rect">
+                      <a:avLst/>
+                    </a:prstGeom>
+                    <a:noFill/>
+                    <a:ln>
+                      <a:noFill/>
+                    </a:ln>
+                  </pic:spPr>
+                </pic:pic>
+              </a:graphicData>
+            </a:graphic>
+          </wp:inline>
+        </w:drawing>
+      </w:r>
+    </w:p>
+    <w:p>
+      <w:pPr>
+        <w:jc w:val="center"/>
+      </w:pPr>
+      <w:r>
+        <w:rPr>
+          <w:noProof/>
+          <w:lang w:eastAsia="fr-FR"/>
+        </w:rPr>
+        <w:lastRenderedPageBreak/>
+        <w:drawing>
+          <wp:inline distT="0" distB="0" distL="0" distR="0">
+            <wp:extent cx="8028633" cy="7086425"/>
+            <wp:effectExtent l="0" t="0" r="0" b="0"/>
+            <wp:docPr id="56" name="Image 56" descr="G:\Epitech\rtype\Conception\PNG\Network.png"/>
+            <wp:cNvGraphicFramePr>
+              <a:graphicFrameLocks xmlns:a="http://schemas.openxmlformats.org/drawingml/2006/main" noChangeAspect="1"/>
+            </wp:cNvGraphicFramePr>
+            <a:graphic xmlns:a="http://schemas.openxmlformats.org/drawingml/2006/main">
+              <a:graphicData uri="http://schemas.openxmlformats.org/drawingml/2006/picture">
+                <pic:pic xmlns:pic="http://schemas.openxmlformats.org/drawingml/2006/picture">
+                  <pic:nvPicPr>
+                    <pic:cNvPr id="0" name="Picture 2" descr="G:\Epitech\rtype\Conception\PNG\Network.png"/>
+                    <pic:cNvPicPr>
+                      <a:picLocks noChangeAspect="1" noChangeArrowheads="1"/>
+                    </pic:cNvPicPr>
+                  </pic:nvPicPr>
+                  <pic:blipFill>
+                    <a:blip r:embed="rId34">
+                      <a:extLst>
+                        <a:ext uri="{28A0092B-C50C-407E-A947-70E740481C1C}">
+                          <a14:useLocalDpi xmlns:a14="http://schemas.microsoft.com/office/drawing/2010/main" val="0"/>
+                        </a:ext>
+                      </a:extLst>
+                    </a:blip>
+                    <a:srcRect/>
+                    <a:stretch>
+                      <a:fillRect/>
+                    </a:stretch>
+                  </pic:blipFill>
+                  <pic:spPr bwMode="auto">
+                    <a:xfrm>
+                      <a:off x="0" y="0"/>
+                      <a:ext cx="8042027" cy="7098247"/>
+                    </a:xfrm>
+                    <a:prstGeom prst="rect">
+                      <a:avLst/>
+                    </a:prstGeom>
+                    <a:noFill/>
+                    <a:ln>
+                      <a:noFill/>
+                    </a:ln>
+                  </pic:spPr>
+                </pic:pic>
+              </a:graphicData>
+            </a:graphic>
+          </wp:inline>
+        </w:drawing>
+      </w:r>
+      <w:bookmarkStart w:id="3" w:name="_GoBack"/>
+      <w:bookmarkEnd w:id="3"/>
+      <w:r>
+        <w:rPr>
+          <w:noProof/>
+          <w:lang w:eastAsia="fr-FR"/>
+        </w:rPr>
+        <w:lastRenderedPageBreak/>
+        <w:drawing>
+          <wp:inline distT="0" distB="0" distL="0" distR="0">
+            <wp:extent cx="9517735" cy="6632280"/>
+            <wp:effectExtent l="0" t="0" r="0" b="0"/>
+            <wp:docPr id="55" name="Image 55" descr="G:\Epitech\rtype\Conception\PNG\Game.png"/>
+            <wp:cNvGraphicFramePr>
+              <a:graphicFrameLocks xmlns:a="http://schemas.openxmlformats.org/drawingml/2006/main" noChangeAspect="1"/>
+            </wp:cNvGraphicFramePr>
+            <a:graphic xmlns:a="http://schemas.openxmlformats.org/drawingml/2006/main">
+              <a:graphicData uri="http://schemas.openxmlformats.org/drawingml/2006/picture">
+                <pic:pic xmlns:pic="http://schemas.openxmlformats.org/drawingml/2006/picture">
+                  <pic:nvPicPr>
+                    <pic:cNvPr id="0" name="Picture 1" descr="G:\Epitech\rtype\Conception\PNG\Game.png"/>
+                    <pic:cNvPicPr>
+                      <a:picLocks noChangeAspect="1" noChangeArrowheads="1"/>
+                    </pic:cNvPicPr>
+                  </pic:nvPicPr>
+                  <pic:blipFill>
+                    <a:blip r:embed="rId35">
+                      <a:extLst>
+                        <a:ext uri="{28A0092B-C50C-407E-A947-70E740481C1C}">
+                          <a14:useLocalDpi xmlns:a14="http://schemas.microsoft.com/office/drawing/2010/main" val="0"/>
+                        </a:ext>
+                      </a:extLst>
+                    </a:blip>
+                    <a:srcRect/>
+                    <a:stretch>
+                      <a:fillRect/>
+                    </a:stretch>
+                  </pic:blipFill>
+                  <pic:spPr bwMode="auto">
+                    <a:xfrm>
+                      <a:off x="0" y="0"/>
+                      <a:ext cx="9519578" cy="6633564"/>
                     </a:xfrm>
                     <a:prstGeom prst="rect">
                       <a:avLst/>
@@ -6109,7 +6126,7 @@
     </w:p>
     <w:sectPr>
       <w:pgSz w:w="16838" w:h="11906" w:orient="landscape"/>
-      <w:pgMar w:top="1417" w:right="1417" w:bottom="1417" w:left="1417" w:header="708" w:footer="708" w:gutter="0"/>
+      <w:pgMar w:top="720" w:right="720" w:bottom="720" w:left="720" w:header="708" w:footer="708" w:gutter="0"/>
       <w:pgNumType w:start="0"/>
       <w:cols w:space="708"/>
       <w:titlePg/>
@@ -6242,6 +6259,7 @@
     <w:lsdException w:name="HTML Sample" w:semiHidden="1" w:unhideWhenUsed="1"/>
     <w:lsdException w:name="HTML Typewriter" w:semiHidden="1" w:unhideWhenUsed="1"/>
     <w:lsdException w:name="HTML Variable" w:semiHidden="1" w:unhideWhenUsed="1"/>
+    <w:lsdException w:name="Normal Table" w:semiHidden="1" w:unhideWhenUsed="1"/>
     <w:lsdException w:name="annotation subject" w:semiHidden="1" w:unhideWhenUsed="1"/>
     <w:lsdException w:name="No List" w:semiHidden="1" w:unhideWhenUsed="1"/>
     <w:lsdException w:name="Outline List 1" w:semiHidden="1" w:unhideWhenUsed="1"/>
@@ -6288,8 +6306,10 @@
     <w:lsdException w:name="Table Subtle 2" w:semiHidden="1" w:unhideWhenUsed="1"/>
     <w:lsdException w:name="Table Web 1" w:semiHidden="1" w:unhideWhenUsed="1"/>
     <w:lsdException w:name="Table Web 2" w:semiHidden="1" w:unhideWhenUsed="1"/>
+    <w:lsdException w:name="Table Web 3" w:semiHidden="1" w:unhideWhenUsed="1"/>
     <w:lsdException w:name="Balloon Text" w:semiHidden="1" w:unhideWhenUsed="1"/>
     <w:lsdException w:name="Table Grid" w:uiPriority="39"/>
+    <w:lsdException w:name="Table Theme" w:semiHidden="1" w:unhideWhenUsed="1"/>
     <w:lsdException w:name="Placeholder Text" w:semiHidden="1"/>
     <w:lsdException w:name="No Spacing" w:uiPriority="1" w:qFormat="1"/>
     <w:lsdException w:name="Light Shading" w:uiPriority="60"/>
@@ -6923,7 +6943,7 @@
 </file>
 
 <file path=customXml/itemProps2.xml><?xml version="1.0" encoding="utf-8"?>
-<ds:datastoreItem xmlns:ds="http://schemas.openxmlformats.org/officeDocument/2006/customXml" ds:itemID="{BB1FF4E0-017E-4B18-8D35-08C6CA65A4F4}">
+<ds:datastoreItem xmlns:ds="http://schemas.openxmlformats.org/officeDocument/2006/customXml" ds:itemID="{9B9DEAD3-987E-4F65-BC0E-B4294B380AEF}">
   <ds:schemaRefs>
     <ds:schemaRef ds:uri="http://schemas.openxmlformats.org/officeDocument/2006/bibliography"/>
   </ds:schemaRefs>

</xml_diff>